<commit_message>
Teste Compra de Divida - Versão: 05/09 - 16:21
Teste Compra de Divida - Versão: 05/09 - 16:21
</commit_message>
<xml_diff>
--- a/Compra_de_divida_Alvo.docx
+++ b/Compra_de_divida_Alvo.docx
@@ -2716,19 +2716,9 @@
                                 <w:sz w:val="22"/>
                                 <w:szCs w:val="22"/>
                               </w:rPr>
-                              <w:t>banco_</w:t>
-                            </w:r>
-                            <w:proofErr w:type="gramStart"/>
-                            <w:r>
-                              <w:rPr>
-                                <w:rFonts w:asciiTheme="minorHAnsi" w:hAnsiTheme="minorHAnsi"/>
-                                <w:sz w:val="22"/>
-                                <w:szCs w:val="22"/>
-                              </w:rPr>
-                              <w:t>agencia</w:t>
+                              <w:t>banco_agencia</w:t>
                             </w:r>
                             <w:proofErr w:type="spellEnd"/>
-                            <w:proofErr w:type="gramEnd"/>
                             <w:r>
                               <w:rPr>
                                 <w:rFonts w:asciiTheme="minorHAnsi" w:hAnsiTheme="minorHAnsi"/>
@@ -2765,41 +2755,13 @@
                               <w:t>banco_codigo</w:t>
                             </w:r>
                             <w:proofErr w:type="spellEnd"/>
-                            <w:proofErr w:type="gramStart"/>
                             <w:r>
                               <w:rPr>
                                 <w:rFonts w:asciiTheme="minorHAnsi" w:hAnsiTheme="minorHAnsi"/>
                                 <w:sz w:val="22"/>
                                 <w:szCs w:val="22"/>
                               </w:rPr>
-                              <w:t>}}  {</w:t>
-                            </w:r>
-                            <w:proofErr w:type="gramEnd"/>
-                            <w:r>
-                              <w:rPr>
-                                <w:rFonts w:asciiTheme="minorHAnsi" w:hAnsiTheme="minorHAnsi"/>
-                                <w:sz w:val="22"/>
-                                <w:szCs w:val="22"/>
-                              </w:rPr>
-                              <w:t>{</w:t>
-                            </w:r>
-                            <w:proofErr w:type="spellStart"/>
-                            <w:r>
-                              <w:rPr>
-                                <w:rFonts w:asciiTheme="minorHAnsi" w:hAnsiTheme="minorHAnsi"/>
-                                <w:sz w:val="22"/>
-                                <w:szCs w:val="22"/>
-                              </w:rPr>
-                              <w:t>banco_tipo</w:t>
-                            </w:r>
-                            <w:proofErr w:type="spellEnd"/>
-                            <w:r>
-                              <w:rPr>
-                                <w:rFonts w:asciiTheme="minorHAnsi" w:hAnsiTheme="minorHAnsi"/>
-                                <w:sz w:val="22"/>
-                                <w:szCs w:val="22"/>
-                              </w:rPr>
-                              <w:t>}</w:t>
+                              <w:t>}}  {{banco_tipo}</w:t>
                             </w:r>
                           </w:p>
                         </w:txbxContent>
@@ -4703,6 +4665,8 @@
       <w:pPr>
         <w:rPr>
           <w:rFonts w:ascii="Calibri" w:hAnsi="Calibri" w:cs="Calibri"/>
+          <w:b/>
+          <w:bCs/>
           <w:sz w:val="22"/>
           <w:szCs w:val="22"/>
         </w:rPr>
@@ -4710,205 +4674,6 @@
     </w:p>
     <w:p>
       <w:pPr>
-        <w:rPr>
-          <w:rFonts w:ascii="Calibri" w:hAnsi="Calibri" w:cs="Calibri"/>
-          <w:sz w:val="22"/>
-          <w:szCs w:val="22"/>
-        </w:rPr>
-      </w:pPr>
-    </w:p>
-    <w:p>
-      <w:pPr>
-        <w:rPr>
-          <w:rFonts w:ascii="Calibri" w:hAnsi="Calibri" w:cs="Calibri"/>
-          <w:sz w:val="22"/>
-          <w:szCs w:val="22"/>
-        </w:rPr>
-      </w:pPr>
-    </w:p>
-    <w:p>
-      <w:pPr>
-        <w:rPr>
-          <w:rFonts w:ascii="Calibri" w:hAnsi="Calibri" w:cs="Calibri"/>
-          <w:sz w:val="22"/>
-          <w:szCs w:val="22"/>
-        </w:rPr>
-      </w:pPr>
-    </w:p>
-    <w:p>
-      <w:pPr>
-        <w:rPr>
-          <w:rFonts w:ascii="Calibri" w:hAnsi="Calibri" w:cs="Calibri"/>
-          <w:sz w:val="22"/>
-          <w:szCs w:val="22"/>
-        </w:rPr>
-      </w:pPr>
-    </w:p>
-    <w:p>
-      <w:pPr>
-        <w:rPr>
-          <w:rFonts w:ascii="Calibri" w:hAnsi="Calibri" w:cs="Calibri"/>
-          <w:sz w:val="22"/>
-          <w:szCs w:val="22"/>
-        </w:rPr>
-      </w:pPr>
-    </w:p>
-    <w:p>
-      <w:pPr>
-        <w:rPr>
-          <w:rFonts w:ascii="Calibri" w:hAnsi="Calibri" w:cs="Calibri"/>
-          <w:sz w:val="22"/>
-          <w:szCs w:val="22"/>
-        </w:rPr>
-      </w:pPr>
-    </w:p>
-    <w:p>
-      <w:pPr>
-        <w:rPr>
-          <w:rFonts w:ascii="Calibri" w:hAnsi="Calibri" w:cs="Calibri"/>
-          <w:sz w:val="22"/>
-          <w:szCs w:val="22"/>
-        </w:rPr>
-      </w:pPr>
-    </w:p>
-    <w:p>
-      <w:pPr>
-        <w:rPr>
-          <w:rFonts w:ascii="Calibri" w:hAnsi="Calibri" w:cs="Calibri"/>
-          <w:sz w:val="22"/>
-          <w:szCs w:val="22"/>
-        </w:rPr>
-      </w:pPr>
-    </w:p>
-    <w:p>
-      <w:pPr>
-        <w:rPr>
-          <w:rFonts w:ascii="Calibri" w:hAnsi="Calibri" w:cs="Calibri"/>
-          <w:sz w:val="22"/>
-          <w:szCs w:val="22"/>
-        </w:rPr>
-      </w:pPr>
-    </w:p>
-    <w:p>
-      <w:pPr>
-        <w:rPr>
-          <w:rFonts w:ascii="Calibri" w:hAnsi="Calibri" w:cs="Calibri"/>
-          <w:sz w:val="22"/>
-          <w:szCs w:val="22"/>
-        </w:rPr>
-      </w:pPr>
-    </w:p>
-    <w:p>
-      <w:pPr>
-        <w:rPr>
-          <w:rFonts w:ascii="Calibri" w:hAnsi="Calibri" w:cs="Calibri"/>
-          <w:sz w:val="22"/>
-          <w:szCs w:val="22"/>
-        </w:rPr>
-      </w:pPr>
-    </w:p>
-    <w:p>
-      <w:pPr>
-        <w:rPr>
-          <w:rFonts w:ascii="Calibri" w:hAnsi="Calibri" w:cs="Calibri"/>
-          <w:sz w:val="22"/>
-          <w:szCs w:val="22"/>
-        </w:rPr>
-      </w:pPr>
-    </w:p>
-    <w:p>
-      <w:pPr>
-        <w:rPr>
-          <w:rFonts w:ascii="Calibri" w:hAnsi="Calibri" w:cs="Calibri"/>
-          <w:sz w:val="22"/>
-          <w:szCs w:val="22"/>
-        </w:rPr>
-      </w:pPr>
-    </w:p>
-    <w:p>
-      <w:pPr>
-        <w:rPr>
-          <w:rFonts w:ascii="Calibri" w:hAnsi="Calibri" w:cs="Calibri"/>
-          <w:sz w:val="22"/>
-          <w:szCs w:val="22"/>
-        </w:rPr>
-      </w:pPr>
-    </w:p>
-    <w:p>
-      <w:pPr>
-        <w:rPr>
-          <w:rFonts w:ascii="Calibri" w:hAnsi="Calibri" w:cs="Calibri"/>
-          <w:sz w:val="22"/>
-          <w:szCs w:val="22"/>
-        </w:rPr>
-      </w:pPr>
-    </w:p>
-    <w:p>
-      <w:pPr>
-        <w:rPr>
-          <w:rFonts w:ascii="Calibri" w:hAnsi="Calibri" w:cs="Calibri"/>
-          <w:sz w:val="22"/>
-          <w:szCs w:val="22"/>
-        </w:rPr>
-      </w:pPr>
-    </w:p>
-    <w:p>
-      <w:pPr>
-        <w:rPr>
-          <w:rFonts w:ascii="Calibri" w:hAnsi="Calibri" w:cs="Calibri"/>
-          <w:sz w:val="22"/>
-          <w:szCs w:val="22"/>
-        </w:rPr>
-      </w:pPr>
-    </w:p>
-    <w:p>
-      <w:pPr>
-        <w:rPr>
-          <w:rFonts w:ascii="Calibri" w:hAnsi="Calibri" w:cs="Calibri"/>
-          <w:sz w:val="22"/>
-          <w:szCs w:val="22"/>
-        </w:rPr>
-      </w:pPr>
-    </w:p>
-    <w:p>
-      <w:pPr>
-        <w:rPr>
-          <w:rFonts w:ascii="Calibri" w:hAnsi="Calibri" w:cs="Calibri"/>
-          <w:sz w:val="22"/>
-          <w:szCs w:val="22"/>
-        </w:rPr>
-      </w:pPr>
-    </w:p>
-    <w:p>
-      <w:pPr>
-        <w:rPr>
-          <w:rFonts w:ascii="Calibri" w:hAnsi="Calibri" w:cs="Calibri"/>
-          <w:sz w:val="22"/>
-          <w:szCs w:val="22"/>
-        </w:rPr>
-      </w:pPr>
-    </w:p>
-    <w:p>
-      <w:pPr>
-        <w:rPr>
-          <w:rFonts w:ascii="Calibri" w:hAnsi="Calibri" w:cs="Calibri"/>
-          <w:b/>
-          <w:bCs/>
-          <w:sz w:val="22"/>
-          <w:szCs w:val="22"/>
-        </w:rPr>
-      </w:pPr>
-      <w:r>
-        <w:rPr>
-          <w:rFonts w:ascii="Calibri" w:hAnsi="Calibri" w:cs="Calibri"/>
-          <w:sz w:val="22"/>
-          <w:szCs w:val="22"/>
-        </w:rPr>
-        <w:br w:type="page"/>
-      </w:r>
-    </w:p>
-    <w:p>
-      <w:pPr>
         <w:jc w:val="center"/>
         <w:rPr>
           <w:rFonts w:ascii="Calibri" w:hAnsi="Calibri" w:cs="Calibri"/>
@@ -4928,7 +4693,6 @@
           <w:sz w:val="22"/>
           <w:szCs w:val="22"/>
         </w:rPr>
-        <w:lastRenderedPageBreak/>
         <w:t>ANEXO I</w:t>
       </w:r>
     </w:p>
@@ -5663,27 +5427,6 @@
     </w:p>
     <w:p>
       <w:pPr>
-        <w:rPr>
-          <w:rFonts w:ascii="Calibri" w:hAnsi="Calibri" w:cs="Calibri"/>
-          <w:b/>
-          <w:bCs/>
-          <w:sz w:val="22"/>
-          <w:szCs w:val="22"/>
-        </w:rPr>
-      </w:pPr>
-      <w:r>
-        <w:rPr>
-          <w:rFonts w:ascii="Calibri" w:hAnsi="Calibri" w:cs="Calibri"/>
-          <w:b/>
-          <w:bCs/>
-          <w:sz w:val="22"/>
-          <w:szCs w:val="22"/>
-        </w:rPr>
-        <w:br w:type="page"/>
-      </w:r>
-    </w:p>
-    <w:p>
-      <w:pPr>
         <w:ind w:left="-57" w:right="-57"/>
         <w:jc w:val="center"/>
         <w:rPr>
@@ -5706,7 +5449,6 @@
           <w:szCs w:val="22"/>
           <w:lang w:val="pt-PT"/>
         </w:rPr>
-        <w:lastRenderedPageBreak/>
         <w:t>PROPOSTA DE OPERAÇÃO DE  CARTÃO DE CRÉDITO COM GARANTIA DE DESCONTO NA FOLHA DE PAGAMENTO (CONSIGNADO) Nº</w:t>
       </w:r>
     </w:p>
@@ -5910,7 +5652,7 @@
     <w:p>
       <w:pPr>
         <w:spacing w:after="160" w:line="259" w:lineRule="auto"/>
-        <w:ind w:left="-454" w:right="-283"/>
+        <w:ind w:right="-283"/>
         <w:rPr>
           <w:rFonts w:ascii="Calibri" w:eastAsia="Aptos" w:hAnsi="Calibri" w:cs="Calibri"/>
           <w:sz w:val="22"/>
@@ -5973,6 +5715,7 @@
                 <w:sz w:val="22"/>
                 <w:szCs w:val="22"/>
               </w:rPr>
+              <w:lastRenderedPageBreak/>
               <w:t xml:space="preserve">CLÁUSULA PRIMEIRA: DADOS PESSOIAIS DO(A) CLIENTE (EMITENTE/ADERENTE) </w:t>
             </w:r>
           </w:p>
@@ -8032,7 +7775,7 @@
     <w:p>
       <w:pPr>
         <w:spacing w:after="160" w:line="259" w:lineRule="auto"/>
-        <w:ind w:left="-454" w:right="-567"/>
+        <w:ind w:right="-567"/>
         <w:jc w:val="both"/>
         <w:rPr>
           <w:rFonts w:ascii="Calibri" w:eastAsia="Aptos" w:hAnsi="Calibri" w:cs="Calibri"/>
@@ -8305,7 +8048,6 @@
                 <w:sz w:val="22"/>
                 <w:szCs w:val="22"/>
               </w:rPr>
-              <w:lastRenderedPageBreak/>
               <w:t xml:space="preserve">5.5 - Valor Líquido creditado ao Cliente R$ </w:t>
             </w:r>
           </w:p>
@@ -8374,6 +8116,7 @@
                 <w:sz w:val="22"/>
                 <w:szCs w:val="22"/>
               </w:rPr>
+              <w:lastRenderedPageBreak/>
               <w:t xml:space="preserve">5.7-Quantidade de Parcelas </w:t>
             </w:r>
           </w:p>
@@ -9911,117 +9654,126 @@
           <w:szCs w:val="22"/>
           <w:lang w:eastAsia="en-US"/>
         </w:rPr>
+        <w:t>PARÁGRAFO SEGUNDO</w:t>
+      </w:r>
+      <w:r>
+        <w:rPr>
+          <w:rFonts w:ascii="Calibri" w:eastAsia="Aptos" w:hAnsi="Calibri" w:cs="Calibri"/>
+          <w:sz w:val="22"/>
+          <w:szCs w:val="22"/>
+          <w:lang w:eastAsia="en-US"/>
+        </w:rPr>
+        <w:t xml:space="preserve">: Em observância a Lei nº 13.709/2018 (Lei Geral de Proteção de Dados Pessoais), o(a) </w:t>
+      </w:r>
+      <w:r>
+        <w:rPr>
+          <w:rFonts w:ascii="Calibri" w:eastAsia="Aptos" w:hAnsi="Calibri" w:cs="Calibri"/>
+          <w:b/>
+          <w:bCs/>
+          <w:sz w:val="22"/>
+          <w:szCs w:val="22"/>
+          <w:lang w:eastAsia="en-US"/>
+        </w:rPr>
+        <w:t>Cliente</w:t>
+      </w:r>
+      <w:r>
+        <w:rPr>
+          <w:rFonts w:ascii="Calibri" w:eastAsia="Aptos" w:hAnsi="Calibri" w:cs="Calibri"/>
+          <w:sz w:val="22"/>
+          <w:szCs w:val="22"/>
+          <w:lang w:eastAsia="en-US"/>
+        </w:rPr>
+        <w:t xml:space="preserve"> autoriza expressamente, a </w:t>
+      </w:r>
+      <w:r>
+        <w:rPr>
+          <w:rFonts w:ascii="Calibri" w:eastAsia="Aptos" w:hAnsi="Calibri" w:cs="Calibri"/>
+          <w:b/>
+          <w:bCs/>
+          <w:sz w:val="22"/>
+          <w:szCs w:val="22"/>
+          <w:lang w:eastAsia="en-US"/>
+        </w:rPr>
+        <w:t>Consignatária</w:t>
+      </w:r>
+      <w:r>
+        <w:rPr>
+          <w:rFonts w:ascii="Calibri" w:eastAsia="Aptos" w:hAnsi="Calibri" w:cs="Calibri"/>
+          <w:sz w:val="22"/>
+          <w:szCs w:val="22"/>
+          <w:lang w:eastAsia="en-US"/>
+        </w:rPr>
+        <w:t xml:space="preserve"> e a </w:t>
+      </w:r>
+      <w:r>
+        <w:rPr>
+          <w:rFonts w:ascii="Calibri" w:eastAsia="Aptos" w:hAnsi="Calibri" w:cs="Calibri"/>
+          <w:b/>
+          <w:bCs/>
+          <w:sz w:val="22"/>
+          <w:szCs w:val="22"/>
+          <w:lang w:eastAsia="en-US"/>
+        </w:rPr>
+        <w:t>Instituição Financeira</w:t>
+      </w:r>
+      <w:r>
+        <w:rPr>
+          <w:rFonts w:ascii="Calibri" w:eastAsia="Aptos" w:hAnsi="Calibri" w:cs="Calibri"/>
+          <w:sz w:val="22"/>
+          <w:szCs w:val="22"/>
+          <w:lang w:eastAsia="en-US"/>
+        </w:rPr>
+        <w:t xml:space="preserve">, a realizar o tratamento dos dados pessoais do(a) </w:t>
+      </w:r>
+      <w:r>
+        <w:rPr>
+          <w:rFonts w:ascii="Calibri" w:eastAsia="Aptos" w:hAnsi="Calibri" w:cs="Calibri"/>
+          <w:b/>
+          <w:bCs/>
+          <w:sz w:val="22"/>
+          <w:szCs w:val="22"/>
+          <w:lang w:eastAsia="en-US"/>
+        </w:rPr>
+        <w:t>Cliente</w:t>
+      </w:r>
+      <w:r>
+        <w:rPr>
+          <w:rFonts w:ascii="Calibri" w:eastAsia="Aptos" w:hAnsi="Calibri" w:cs="Calibri"/>
+          <w:sz w:val="22"/>
+          <w:szCs w:val="22"/>
+          <w:lang w:eastAsia="en-US"/>
+        </w:rPr>
+        <w:t xml:space="preserve">, utilizando tais informações e/ou documentos, para os fins da presente </w:t>
+      </w:r>
+      <w:r>
+        <w:rPr>
+          <w:rFonts w:ascii="Calibri" w:eastAsia="Aptos" w:hAnsi="Calibri" w:cs="Calibri"/>
+          <w:b/>
+          <w:bCs/>
+          <w:sz w:val="22"/>
+          <w:szCs w:val="22"/>
+          <w:lang w:eastAsia="en-US"/>
+        </w:rPr>
+        <w:t>Proposta</w:t>
+      </w:r>
+      <w:r>
+        <w:rPr>
+          <w:rFonts w:ascii="Calibri" w:eastAsia="Aptos" w:hAnsi="Calibri" w:cs="Calibri"/>
+          <w:sz w:val="22"/>
+          <w:szCs w:val="22"/>
+          <w:lang w:eastAsia="en-US"/>
+        </w:rPr>
+        <w:t xml:space="preserve">, bem como utilizá-las nas </w:t>
+      </w:r>
+      <w:r>
+        <w:rPr>
+          <w:rFonts w:ascii="Calibri" w:eastAsia="Aptos" w:hAnsi="Calibri" w:cs="Calibri"/>
+          <w:sz w:val="22"/>
+          <w:szCs w:val="22"/>
+          <w:lang w:eastAsia="en-US"/>
+        </w:rPr>
         <w:lastRenderedPageBreak/>
-        <w:t>PARÁGRAFO SEGUNDO</w:t>
-      </w:r>
-      <w:r>
-        <w:rPr>
-          <w:rFonts w:ascii="Calibri" w:eastAsia="Aptos" w:hAnsi="Calibri" w:cs="Calibri"/>
-          <w:sz w:val="22"/>
-          <w:szCs w:val="22"/>
-          <w:lang w:eastAsia="en-US"/>
-        </w:rPr>
-        <w:t xml:space="preserve">: Em observância a Lei nº 13.709/2018 (Lei Geral de Proteção de Dados Pessoais), o(a) </w:t>
-      </w:r>
-      <w:r>
-        <w:rPr>
-          <w:rFonts w:ascii="Calibri" w:eastAsia="Aptos" w:hAnsi="Calibri" w:cs="Calibri"/>
-          <w:b/>
-          <w:bCs/>
-          <w:sz w:val="22"/>
-          <w:szCs w:val="22"/>
-          <w:lang w:eastAsia="en-US"/>
-        </w:rPr>
-        <w:t>Cliente</w:t>
-      </w:r>
-      <w:r>
-        <w:rPr>
-          <w:rFonts w:ascii="Calibri" w:eastAsia="Aptos" w:hAnsi="Calibri" w:cs="Calibri"/>
-          <w:sz w:val="22"/>
-          <w:szCs w:val="22"/>
-          <w:lang w:eastAsia="en-US"/>
-        </w:rPr>
-        <w:t xml:space="preserve"> autoriza expressamente, a </w:t>
-      </w:r>
-      <w:r>
-        <w:rPr>
-          <w:rFonts w:ascii="Calibri" w:eastAsia="Aptos" w:hAnsi="Calibri" w:cs="Calibri"/>
-          <w:b/>
-          <w:bCs/>
-          <w:sz w:val="22"/>
-          <w:szCs w:val="22"/>
-          <w:lang w:eastAsia="en-US"/>
-        </w:rPr>
-        <w:t>Consignatária</w:t>
-      </w:r>
-      <w:r>
-        <w:rPr>
-          <w:rFonts w:ascii="Calibri" w:eastAsia="Aptos" w:hAnsi="Calibri" w:cs="Calibri"/>
-          <w:sz w:val="22"/>
-          <w:szCs w:val="22"/>
-          <w:lang w:eastAsia="en-US"/>
-        </w:rPr>
-        <w:t xml:space="preserve"> e a </w:t>
-      </w:r>
-      <w:r>
-        <w:rPr>
-          <w:rFonts w:ascii="Calibri" w:eastAsia="Aptos" w:hAnsi="Calibri" w:cs="Calibri"/>
-          <w:b/>
-          <w:bCs/>
-          <w:sz w:val="22"/>
-          <w:szCs w:val="22"/>
-          <w:lang w:eastAsia="en-US"/>
-        </w:rPr>
-        <w:t>Instituição Financeira</w:t>
-      </w:r>
-      <w:r>
-        <w:rPr>
-          <w:rFonts w:ascii="Calibri" w:eastAsia="Aptos" w:hAnsi="Calibri" w:cs="Calibri"/>
-          <w:sz w:val="22"/>
-          <w:szCs w:val="22"/>
-          <w:lang w:eastAsia="en-US"/>
-        </w:rPr>
-        <w:t xml:space="preserve">, a realizar o tratamento dos dados pessoais do(a) </w:t>
-      </w:r>
-      <w:r>
-        <w:rPr>
-          <w:rFonts w:ascii="Calibri" w:eastAsia="Aptos" w:hAnsi="Calibri" w:cs="Calibri"/>
-          <w:b/>
-          <w:bCs/>
-          <w:sz w:val="22"/>
-          <w:szCs w:val="22"/>
-          <w:lang w:eastAsia="en-US"/>
-        </w:rPr>
-        <w:t>Cliente</w:t>
-      </w:r>
-      <w:r>
-        <w:rPr>
-          <w:rFonts w:ascii="Calibri" w:eastAsia="Aptos" w:hAnsi="Calibri" w:cs="Calibri"/>
-          <w:sz w:val="22"/>
-          <w:szCs w:val="22"/>
-          <w:lang w:eastAsia="en-US"/>
-        </w:rPr>
-        <w:t xml:space="preserve">, utilizando tais informações e/ou documentos, para os fins da presente </w:t>
-      </w:r>
-      <w:r>
-        <w:rPr>
-          <w:rFonts w:ascii="Calibri" w:eastAsia="Aptos" w:hAnsi="Calibri" w:cs="Calibri"/>
-          <w:b/>
-          <w:bCs/>
-          <w:sz w:val="22"/>
-          <w:szCs w:val="22"/>
-          <w:lang w:eastAsia="en-US"/>
-        </w:rPr>
-        <w:t>Proposta</w:t>
-      </w:r>
-      <w:r>
-        <w:rPr>
-          <w:rFonts w:ascii="Calibri" w:eastAsia="Aptos" w:hAnsi="Calibri" w:cs="Calibri"/>
-          <w:sz w:val="22"/>
-          <w:szCs w:val="22"/>
-          <w:lang w:eastAsia="en-US"/>
-        </w:rPr>
-        <w:t>, bem como utilizá-las nas avaliações atuariais e financeiras, se necessário, ainda, compartilhá-las com o Órgãos Governamentais que legalmente os requerem.</w:t>
+        <w:t>avaliações atuariais e financeiras, se necessário, ainda, compartilhá-las com o Órgãos Governamentais que legalmente os requerem.</w:t>
       </w:r>
     </w:p>
     <w:p>

</xml_diff>